<commit_message>
Revise report with small gramatical and clarity fixes.
</commit_message>
<xml_diff>
--- a/report.docx
+++ b/report.docx
@@ -79,34 +79,7 @@
           <w:sz w:val="28"/>
           <w:szCs w:val="28"/>
         </w:rPr>
-        <w:t xml:space="preserve">EECS </w:t>
-      </w:r>
-      <w:r>
-        <w:rPr>
-          <w:rFonts w:ascii="Times New Roman" w:eastAsia="Times New Roman" w:hAnsi="Times New Roman" w:cs="Times New Roman"/>
-          <w:color w:val="000000"/>
-          <w:sz w:val="28"/>
-          <w:szCs w:val="28"/>
-        </w:rPr>
-        <w:t>645</w:t>
-      </w:r>
-      <w:r>
-        <w:rPr>
-          <w:rFonts w:ascii="Times New Roman" w:eastAsia="Times New Roman" w:hAnsi="Times New Roman" w:cs="Times New Roman"/>
-          <w:color w:val="000000"/>
-          <w:sz w:val="28"/>
-          <w:szCs w:val="28"/>
-        </w:rPr>
-        <w:t xml:space="preserve">: </w:t>
-      </w:r>
-      <w:r>
-        <w:rPr>
-          <w:rFonts w:ascii="Times New Roman" w:eastAsia="Times New Roman" w:hAnsi="Times New Roman" w:cs="Times New Roman"/>
-          <w:color w:val="000000"/>
-          <w:sz w:val="28"/>
-          <w:szCs w:val="28"/>
-        </w:rPr>
-        <w:t>Coding Project</w:t>
+        <w:t>EECS 645: Coding Project</w:t>
       </w:r>
       <w:r>
         <w:rPr>
@@ -223,7 +196,7 @@
           <w:sz w:val="24"/>
           <w:szCs w:val="24"/>
         </w:rPr>
-        <w:t>Da</w:t>
+        <w:t>Date: 05/12</w:t>
       </w:r>
       <w:r>
         <w:rPr>
@@ -234,7 +207,7 @@
           <w:sz w:val="24"/>
           <w:szCs w:val="24"/>
         </w:rPr>
-        <w:t>te</w:t>
+        <w:t>/201</w:t>
       </w:r>
       <w:r>
         <w:rPr>
@@ -245,61 +218,6 @@
           <w:sz w:val="24"/>
           <w:szCs w:val="24"/>
         </w:rPr>
-        <w:t>: 0</w:t>
-      </w:r>
-      <w:r>
-        <w:rPr>
-          <w:rFonts w:ascii="Times New Roman" w:eastAsia="Times New Roman" w:hAnsi="Times New Roman" w:cs="Times New Roman"/>
-          <w:i/>
-          <w:iCs/>
-          <w:color w:val="000000"/>
-          <w:sz w:val="24"/>
-          <w:szCs w:val="24"/>
-        </w:rPr>
-        <w:t>5</w:t>
-      </w:r>
-      <w:r>
-        <w:rPr>
-          <w:rFonts w:ascii="Times New Roman" w:eastAsia="Times New Roman" w:hAnsi="Times New Roman" w:cs="Times New Roman"/>
-          <w:i/>
-          <w:iCs/>
-          <w:color w:val="000000"/>
-          <w:sz w:val="24"/>
-          <w:szCs w:val="24"/>
-        </w:rPr>
-        <w:t>/</w:t>
-      </w:r>
-      <w:r>
-        <w:rPr>
-          <w:rFonts w:ascii="Times New Roman" w:eastAsia="Times New Roman" w:hAnsi="Times New Roman" w:cs="Times New Roman"/>
-          <w:i/>
-          <w:iCs/>
-          <w:color w:val="000000"/>
-          <w:sz w:val="24"/>
-          <w:szCs w:val="24"/>
-        </w:rPr>
-        <w:t>12</w:t>
-      </w:r>
-      <w:r>
-        <w:rPr>
-          <w:rFonts w:ascii="Times New Roman" w:eastAsia="Times New Roman" w:hAnsi="Times New Roman" w:cs="Times New Roman"/>
-          <w:i/>
-          <w:iCs/>
-          <w:color w:val="000000"/>
-          <w:sz w:val="24"/>
-          <w:szCs w:val="24"/>
-        </w:rPr>
-        <w:t>/201</w:t>
-      </w:r>
-      <w:r>
-        <w:rPr>
-          <w:rFonts w:ascii="Times New Roman" w:eastAsia="Times New Roman" w:hAnsi="Times New Roman" w:cs="Times New Roman"/>
-          <w:i/>
-          <w:iCs/>
-          <w:color w:val="000000"/>
-          <w:sz w:val="24"/>
-          <w:szCs w:val="24"/>
-        </w:rPr>
         <w:t>9</w:t>
       </w:r>
     </w:p>
@@ -560,7 +478,23 @@
           <w:sz w:val="24"/>
           <w:szCs w:val="24"/>
         </w:rPr>
-        <w:t xml:space="preserve"> class that I designed is used to keep track of information that concerns the MOESI states and memory tags that are currently stored in each processor’s cache lines. Each cache line is initialized with every processor holding no tags and beginning in the invalid state. This class simply serves as a data structure for my main program to interact with.</w:t>
+        <w:t xml:space="preserve"> class that I designed is used to keep track of information</w:t>
+      </w:r>
+      <w:r>
+        <w:rPr>
+          <w:rFonts w:ascii="Times New Roman" w:eastAsia="Times New Roman" w:hAnsi="Times New Roman" w:cs="Times New Roman"/>
+          <w:sz w:val="24"/>
+          <w:szCs w:val="24"/>
+        </w:rPr>
+        <w:t xml:space="preserve"> concerning</w:t>
+      </w:r>
+      <w:r>
+        <w:rPr>
+          <w:rFonts w:ascii="Times New Roman" w:eastAsia="Times New Roman" w:hAnsi="Times New Roman" w:cs="Times New Roman"/>
+          <w:sz w:val="24"/>
+          <w:szCs w:val="24"/>
+        </w:rPr>
+        <w:t xml:space="preserve"> the MOESI states and memory tags that are currently stored in each processor’s cache lines. Each cache line is initialized with every processor holding no tags and beginning in the invalid state. This class simply serves as a data structure for my main program to interact with.</w:t>
       </w:r>
     </w:p>
     <w:p>
@@ -597,7 +531,23 @@
           <w:sz w:val="24"/>
           <w:szCs w:val="24"/>
         </w:rPr>
-        <w:t xml:space="preserve"> class that I created is another helper class which is utilized to record statistics that are reported at the end of the cache coherency simulations. Each </w:t>
+        <w:t xml:space="preserve"> class that I created is another helper class which is utilized to record statistics that are reported at the end of the cache coheren</w:t>
+      </w:r>
+      <w:r>
+        <w:rPr>
+          <w:rFonts w:ascii="Times New Roman" w:eastAsia="Times New Roman" w:hAnsi="Times New Roman" w:cs="Times New Roman"/>
+          <w:sz w:val="24"/>
+          <w:szCs w:val="24"/>
+        </w:rPr>
+        <w:t>ce</w:t>
+      </w:r>
+      <w:r>
+        <w:rPr>
+          <w:rFonts w:ascii="Times New Roman" w:eastAsia="Times New Roman" w:hAnsi="Times New Roman" w:cs="Times New Roman"/>
+          <w:sz w:val="24"/>
+          <w:szCs w:val="24"/>
+        </w:rPr>
+        <w:t xml:space="preserve"> simulations. Each </w:t>
       </w:r>
       <w:proofErr w:type="spellStart"/>
       <w:r>
@@ -615,7 +565,41 @@
           <w:sz w:val="24"/>
           <w:szCs w:val="24"/>
         </w:rPr>
-        <w:t xml:space="preserve"> object records how many cache-to-cache transfers each cache makes, as well as the number of invalidations from each state and the total amount of dirty writebacks. This class also serves as a data structure for my main program to interact with.</w:t>
+        <w:t xml:space="preserve"> object records how many cache-to-</w:t>
+      </w:r>
+      <w:proofErr w:type="gramStart"/>
+      <w:r>
+        <w:rPr>
+          <w:rFonts w:ascii="Times New Roman" w:eastAsia="Times New Roman" w:hAnsi="Times New Roman" w:cs="Times New Roman"/>
+          <w:sz w:val="24"/>
+          <w:szCs w:val="24"/>
+        </w:rPr>
+        <w:t>cache</w:t>
+      </w:r>
+      <w:proofErr w:type="gramEnd"/>
+      <w:r>
+        <w:rPr>
+          <w:rFonts w:ascii="Times New Roman" w:eastAsia="Times New Roman" w:hAnsi="Times New Roman" w:cs="Times New Roman"/>
+          <w:sz w:val="24"/>
+          <w:szCs w:val="24"/>
+        </w:rPr>
+        <w:t xml:space="preserve"> transfers each </w:t>
+      </w:r>
+      <w:r>
+        <w:rPr>
+          <w:rFonts w:ascii="Times New Roman" w:eastAsia="Times New Roman" w:hAnsi="Times New Roman" w:cs="Times New Roman"/>
+          <w:sz w:val="24"/>
+          <w:szCs w:val="24"/>
+        </w:rPr>
+        <w:t>processor</w:t>
+      </w:r>
+      <w:r>
+        <w:rPr>
+          <w:rFonts w:ascii="Times New Roman" w:eastAsia="Times New Roman" w:hAnsi="Times New Roman" w:cs="Times New Roman"/>
+          <w:sz w:val="24"/>
+          <w:szCs w:val="24"/>
+        </w:rPr>
+        <w:t xml:space="preserve"> makes, as well as the number of invalidations from each state and the total amount of dirty writebacks. This class serves as a data structure for my main program to interact with.</w:t>
       </w:r>
     </w:p>
     <w:p>

</xml_diff>

<commit_message>
Fix bugs with updating states regarding conflict misses.
</commit_message>
<xml_diff>
--- a/report.docx
+++ b/report.docx
@@ -1152,25 +1152,25 @@
           <w:szCs w:val="24"/>
         </w:rPr>
         <w:lastRenderedPageBreak/>
-        <w:t>P0 cache transfers: &lt;p0-p1&gt; = 51, &lt;p0-p2&gt; = 27, &lt;p0-p3&gt; = 27</w:t>
-      </w:r>
-    </w:p>
-    <w:p>
-      <w:pPr>
-        <w:spacing w:after="0" w:line="480" w:lineRule="auto"/>
-        <w:rPr>
-          <w:rFonts w:ascii="Courier New" w:eastAsia="Times New Roman" w:hAnsi="Courier New" w:cs="Courier New"/>
-          <w:sz w:val="24"/>
-          <w:szCs w:val="24"/>
-        </w:rPr>
-      </w:pPr>
-      <w:r>
-        <w:rPr>
-          <w:rFonts w:ascii="Courier New" w:eastAsia="Times New Roman" w:hAnsi="Courier New" w:cs="Courier New"/>
-          <w:sz w:val="24"/>
-          <w:szCs w:val="24"/>
-        </w:rPr>
-        <w:t>P1 cache transfers: &lt;p1-p0&gt; = 15, &lt;p1-p2&gt; = 44, &lt;p1-p3&gt; = 44</w:t>
+        <w:t>P0 cache transfers: &lt;p0-p1&gt; = 52, &lt;p0-p2&gt; = 27, &lt;p0-p3&gt; = 27</w:t>
+      </w:r>
+    </w:p>
+    <w:p>
+      <w:pPr>
+        <w:spacing w:after="0" w:line="480" w:lineRule="auto"/>
+        <w:rPr>
+          <w:rFonts w:ascii="Courier New" w:eastAsia="Times New Roman" w:hAnsi="Courier New" w:cs="Courier New"/>
+          <w:sz w:val="24"/>
+          <w:szCs w:val="24"/>
+        </w:rPr>
+      </w:pPr>
+      <w:r>
+        <w:rPr>
+          <w:rFonts w:ascii="Courier New" w:eastAsia="Times New Roman" w:hAnsi="Courier New" w:cs="Courier New"/>
+          <w:sz w:val="24"/>
+          <w:szCs w:val="24"/>
+        </w:rPr>
+        <w:t>P1 cache transfers: &lt;p1-p0&gt; = 15, &lt;p1-p2&gt; = 44, &lt;p1-p3&gt; = 45</w:t>
       </w:r>
     </w:p>
     <w:p>
@@ -1206,7 +1206,7 @@
           <w:sz w:val="24"/>
           <w:szCs w:val="24"/>
         </w:rPr>
-        <w:t>P3 cache transfers: &lt;p3-p0&gt; = 20, &lt;p3-p1&gt; = 9, &lt;p3-p2&gt; = 4</w:t>
+        <w:t>P3 cache transfers: &lt;p3-p0&gt; = 20, &lt;p3-p1&gt; = 11, &lt;p3-p2&gt; = 7</w:t>
       </w:r>
     </w:p>
     <w:p>
@@ -1342,7 +1342,7 @@
           <w:sz w:val="24"/>
           <w:szCs w:val="24"/>
         </w:rPr>
-        <w:t xml:space="preserve">P3 Invalidation from: m = 5, o = 1, e = 11, s = 10, </w:t>
+        <w:t xml:space="preserve">P3 Invalidation from: m = 5, o = 1, e = 16, s = 5, </w:t>
       </w:r>
       <w:proofErr w:type="spellStart"/>
       <w:r>
@@ -1416,7 +1416,7 @@
           <w:sz w:val="24"/>
           <w:szCs w:val="24"/>
         </w:rPr>
-        <w:t xml:space="preserve">Final States for P0: m = 9, o = 90, e = 11, s = 27, </w:t>
+        <w:t xml:space="preserve">Final States for P0: m = 9, o = 90, e = 12, s = 26, </w:t>
       </w:r>
       <w:proofErr w:type="spellStart"/>
       <w:r>
@@ -1452,7 +1452,7 @@
           <w:sz w:val="24"/>
           <w:szCs w:val="24"/>
         </w:rPr>
-        <w:t xml:space="preserve">Final States for P1: m = 17, o = 84, e = 28, s = 54, </w:t>
+        <w:t xml:space="preserve">Final States for P1: m = 17, o = 84, e = 29, s = 54, </w:t>
       </w:r>
       <w:proofErr w:type="spellStart"/>
       <w:r>
@@ -1470,25 +1470,25 @@
           <w:sz w:val="24"/>
           <w:szCs w:val="24"/>
         </w:rPr>
-        <w:t xml:space="preserve"> = 329</w:t>
-      </w:r>
-    </w:p>
-    <w:p>
-      <w:pPr>
-        <w:spacing w:after="0" w:line="480" w:lineRule="auto"/>
-        <w:rPr>
-          <w:rFonts w:ascii="Courier New" w:eastAsia="Times New Roman" w:hAnsi="Courier New" w:cs="Courier New"/>
-          <w:sz w:val="24"/>
-          <w:szCs w:val="24"/>
-        </w:rPr>
-      </w:pPr>
-      <w:r>
-        <w:rPr>
-          <w:rFonts w:ascii="Courier New" w:eastAsia="Times New Roman" w:hAnsi="Courier New" w:cs="Courier New"/>
-          <w:sz w:val="24"/>
-          <w:szCs w:val="24"/>
-        </w:rPr>
-        <w:t xml:space="preserve">Final States for P2: m = 2, o = 34, e = 30, s = 70, </w:t>
+        <w:t xml:space="preserve"> = 328</w:t>
+      </w:r>
+    </w:p>
+    <w:p>
+      <w:pPr>
+        <w:spacing w:after="0" w:line="480" w:lineRule="auto"/>
+        <w:rPr>
+          <w:rFonts w:ascii="Courier New" w:eastAsia="Times New Roman" w:hAnsi="Courier New" w:cs="Courier New"/>
+          <w:sz w:val="24"/>
+          <w:szCs w:val="24"/>
+        </w:rPr>
+      </w:pPr>
+      <w:r>
+        <w:rPr>
+          <w:rFonts w:ascii="Courier New" w:eastAsia="Times New Roman" w:hAnsi="Courier New" w:cs="Courier New"/>
+          <w:sz w:val="24"/>
+          <w:szCs w:val="24"/>
+        </w:rPr>
+        <w:t xml:space="preserve">Final States for P2: m = 2, o = 34, e = 34, s = 66, </w:t>
       </w:r>
       <w:proofErr w:type="spellStart"/>
       <w:r>
@@ -1524,7 +1524,7 @@
           <w:sz w:val="24"/>
           <w:szCs w:val="24"/>
         </w:rPr>
-        <w:t xml:space="preserve">Final States for P3: m = 40, o = 15, e = 6, s = 83, </w:t>
+        <w:t xml:space="preserve">Final States for P3: m = 40, o = 15, e = 8, s = 81, </w:t>
       </w:r>
       <w:proofErr w:type="spellStart"/>
       <w:r>
@@ -1554,6 +1554,8 @@
           <w:szCs w:val="24"/>
         </w:rPr>
       </w:pPr>
+      <w:bookmarkStart w:id="0" w:name="_GoBack"/>
+      <w:bookmarkEnd w:id="0"/>
     </w:p>
     <w:p>
       <w:pPr>
@@ -1779,8 +1781,6 @@
         </w:rPr>
         <w:t xml:space="preserve"> speak of the attention to detail and precise execution that my program maintained.</w:t>
       </w:r>
-      <w:bookmarkStart w:id="0" w:name="_GoBack"/>
-      <w:bookmarkEnd w:id="0"/>
     </w:p>
     <w:p>
       <w:pPr>

</xml_diff>